<commit_message>
Klasse diagram af software
</commit_message>
<xml_diff>
--- a/Prototype/Metodeoversigt.docx
+++ b/Prototype/Metodeoversigt.docx
@@ -233,7 +233,22 @@
           <w:b w:val="false"/>
           <w:bCs w:val="false"/>
         </w:rPr>
-        <w:t>+ updateDispaly()</w:t>
+        <w:t xml:space="preserve">+ </w:t>
+      </w:r>
+      <w:r>
+        <w:rPr>
+          <w:b w:val="false"/>
+          <w:bCs w:val="false"/>
+          <w:u w:val="single"/>
+        </w:rPr>
+        <w:t>updateDispaly</w:t>
+      </w:r>
+      <w:r>
+        <w:rPr>
+          <w:b w:val="false"/>
+          <w:bCs w:val="false"/>
+        </w:rPr>
+        <w:t>()</w:t>
         <w:tab/>
         <w:tab/>
         <w:tab/>
@@ -314,7 +329,22 @@
           <w:b w:val="false"/>
           <w:bCs w:val="false"/>
         </w:rPr>
-        <w:t>+ startStopPressed()</w:t>
+        <w:t xml:space="preserve">+ </w:t>
+      </w:r>
+      <w:r>
+        <w:rPr>
+          <w:b w:val="false"/>
+          <w:bCs w:val="false"/>
+          <w:u w:val="single"/>
+        </w:rPr>
+        <w:t>startStopPressed</w:t>
+      </w:r>
+      <w:r>
+        <w:rPr>
+          <w:b w:val="false"/>
+          <w:bCs w:val="false"/>
+        </w:rPr>
+        <w:t>()</w:t>
         <w:tab/>
         <w:tab/>
         <w:tab/>
@@ -338,7 +368,22 @@
           <w:b w:val="false"/>
           <w:bCs w:val="false"/>
         </w:rPr>
-        <w:t>+ btPressed()</w:t>
+        <w:t xml:space="preserve">+ </w:t>
+      </w:r>
+      <w:r>
+        <w:rPr>
+          <w:b w:val="false"/>
+          <w:bCs w:val="false"/>
+          <w:u w:val="single"/>
+        </w:rPr>
+        <w:t>btPressed</w:t>
+      </w:r>
+      <w:r>
+        <w:rPr>
+          <w:b w:val="false"/>
+          <w:bCs w:val="false"/>
+        </w:rPr>
+        <w:t>()</w:t>
         <w:tab/>
         <w:tab/>
         <w:tab/>
@@ -363,7 +408,21 @@
           <w:b w:val="false"/>
           <w:bCs w:val="false"/>
         </w:rPr>
-        <w:t>+ readModeSwitch</w:t>
+        <w:t xml:space="preserve">+ </w:t>
+      </w:r>
+      <w:r>
+        <w:rPr>
+          <w:b w:val="false"/>
+          <w:bCs w:val="false"/>
+          <w:u w:val="single"/>
+        </w:rPr>
+        <w:t>readModeSwitch</w:t>
+      </w:r>
+      <w:r>
+        <w:rPr>
+          <w:b w:val="false"/>
+          <w:bCs w:val="false"/>
+        </w:rPr>
         <w:tab/>
         <w:tab/>
         <w:tab/>
@@ -478,7 +537,17 @@
       </w:pPr>
       <w:r>
         <w:rPr/>
-        <w:t>+ measureBT()</w:t>
+        <w:t xml:space="preserve">+ </w:t>
+      </w:r>
+      <w:r>
+        <w:rPr>
+          <w:u w:val="single"/>
+        </w:rPr>
+        <w:t>measureBT</w:t>
+      </w:r>
+      <w:r>
+        <w:rPr/>
+        <w:t>()</w:t>
         <w:tab/>
         <w:tab/>
         <w:tab/>
@@ -495,7 +564,17 @@
       </w:pPr>
       <w:r>
         <w:rPr/>
-        <w:t xml:space="preserve">+ regulatePressure(pressure :  </w:t>
+        <w:t xml:space="preserve">+ </w:t>
+      </w:r>
+      <w:r>
+        <w:rPr>
+          <w:u w:val="single"/>
+        </w:rPr>
+        <w:t>regulatePressure</w:t>
+      </w:r>
+      <w:r>
+        <w:rPr/>
+        <w:t xml:space="preserve">(pressure :  </w:t>
       </w:r>
       <w:r>
         <w:rPr/>
@@ -632,7 +711,17 @@
       </w:r>
       <w:r>
         <w:rPr/>
-        <w:t xml:space="preserve"> saveCycleNO(</w:t>
+        <w:t xml:space="preserve"> </w:t>
+      </w:r>
+      <w:r>
+        <w:rPr>
+          <w:u w:val="single"/>
+        </w:rPr>
+        <w:t>saveCycleNO</w:t>
+      </w:r>
+      <w:r>
+        <w:rPr/>
+        <w:t>(</w:t>
       </w:r>
       <w:r>
         <w:rPr/>
@@ -655,7 +744,17 @@
       </w:pPr>
       <w:r>
         <w:rPr/>
-        <w:t>+ loadSetup()</w:t>
+        <w:t xml:space="preserve">+ </w:t>
+      </w:r>
+      <w:r>
+        <w:rPr>
+          <w:u w:val="single"/>
+        </w:rPr>
+        <w:t>loadSetup</w:t>
+      </w:r>
+      <w:r>
+        <w:rPr/>
+        <w:t>()</w:t>
         <w:tab/>
         <w:tab/>
         <w:tab/>
@@ -751,8 +850,14 @@
         <w:t xml:space="preserve"> </w:t>
       </w:r>
       <w:r>
-        <w:rPr/>
-        <w:t>startDeflate()</w:t>
+        <w:rPr>
+          <w:u w:val="single"/>
+        </w:rPr>
+        <w:t>startDeflate</w:t>
+      </w:r>
+      <w:r>
+        <w:rPr/>
+        <w:t>()</w:t>
         <w:tab/>
         <w:tab/>
         <w:tab/>
@@ -776,8 +881,14 @@
         <w:t xml:space="preserve"> </w:t>
       </w:r>
       <w:r>
-        <w:rPr/>
-        <w:t>stopDeflate()</w:t>
+        <w:rPr>
+          <w:u w:val="single"/>
+        </w:rPr>
+        <w:t>stopDeflate</w:t>
+      </w:r>
+      <w:r>
+        <w:rPr/>
+        <w:t>()</w:t>
         <w:tab/>
         <w:tab/>
         <w:tab/>
@@ -801,8 +912,14 @@
         <w:t xml:space="preserve"> </w:t>
       </w:r>
       <w:r>
-        <w:rPr/>
-        <w:t>startInflate()</w:t>
+        <w:rPr>
+          <w:u w:val="single"/>
+        </w:rPr>
+        <w:t>startInflate</w:t>
+      </w:r>
+      <w:r>
+        <w:rPr/>
+        <w:t>()</w:t>
         <w:tab/>
         <w:tab/>
         <w:tab/>
@@ -827,8 +944,14 @@
         <w:t xml:space="preserve"> </w:t>
       </w:r>
       <w:r>
-        <w:rPr/>
-        <w:t>stopInflate()</w:t>
+        <w:rPr>
+          <w:u w:val="single"/>
+        </w:rPr>
+        <w:t>stopInflate</w:t>
+      </w:r>
+      <w:r>
+        <w:rPr/>
+        <w:t>()</w:t>
         <w:tab/>
         <w:tab/>
         <w:tab/>
@@ -892,8 +1015,14 @@
         <w:t xml:space="preserve"> </w:t>
       </w:r>
       <w:r>
-        <w:rPr/>
-        <w:t xml:space="preserve">createLogfile(patientID : string,  deviceID : string) </w:t>
+        <w:rPr>
+          <w:u w:val="single"/>
+        </w:rPr>
+        <w:t>createLogfile</w:t>
+      </w:r>
+      <w:r>
+        <w:rPr/>
+        <w:t xml:space="preserve">(patientID : string,  deviceID : string) </w:t>
         <w:tab/>
         <w:t>: void</w:t>
       </w:r>
@@ -905,7 +1034,17 @@
       </w:pPr>
       <w:r>
         <w:rPr/>
-        <w:t>+ saveToSDCompletedCycle(complete : bool)</w:t>
+        <w:t xml:space="preserve">+ </w:t>
+      </w:r>
+      <w:r>
+        <w:rPr>
+          <w:u w:val="single"/>
+        </w:rPr>
+        <w:t>saveToSDCompletedCycle</w:t>
+      </w:r>
+      <w:r>
+        <w:rPr/>
+        <w:t>(complete : bool)</w:t>
         <w:tab/>
         <w:tab/>
         <w:t>: void</w:t>
@@ -918,7 +1057,17 @@
       </w:pPr>
       <w:r>
         <w:rPr/>
-        <w:t>- saveToSDOcclutionPressure(occPress : unsigned short)</w:t>
+        <w:t xml:space="preserve">- </w:t>
+      </w:r>
+      <w:r>
+        <w:rPr>
+          <w:u w:val="single"/>
+        </w:rPr>
+        <w:t>saveToSDOcclutionPressure</w:t>
+      </w:r>
+      <w:r>
+        <w:rPr/>
+        <w:t>(occPress : unsigned short)</w:t>
         <w:tab/>
         <w:t>: void</w:t>
       </w:r>
@@ -930,7 +1079,17 @@
       </w:pPr>
       <w:r>
         <w:rPr/>
-        <w:t>- saveToSDSystolicPressure(sysPress : unsigned short)</w:t>
+        <w:t xml:space="preserve">- </w:t>
+      </w:r>
+      <w:r>
+        <w:rPr>
+          <w:u w:val="single"/>
+        </w:rPr>
+        <w:t>saveToSDSystolicPressure</w:t>
+      </w:r>
+      <w:r>
+        <w:rPr/>
+        <w:t>(sysPress : unsigned short)</w:t>
         <w:tab/>
         <w:t>: void</w:t>
       </w:r>
@@ -942,7 +1101,17 @@
       </w:pPr>
       <w:r>
         <w:rPr/>
-        <w:t>- saveToSDMAP(meanPress : unsigned short)</w:t>
+        <w:t xml:space="preserve">- </w:t>
+      </w:r>
+      <w:r>
+        <w:rPr>
+          <w:u w:val="single"/>
+        </w:rPr>
+        <w:t>saveToSDMAP</w:t>
+      </w:r>
+      <w:r>
+        <w:rPr/>
+        <w:t>(meanPress : unsigned short)</w:t>
         <w:tab/>
         <w:tab/>
         <w:t>: void</w:t>
@@ -955,7 +1124,17 @@
       </w:pPr>
       <w:r>
         <w:rPr/>
-        <w:t>- saveToSDDiastolicPress(diaPress : unsigned short)</w:t>
+        <w:t xml:space="preserve">- </w:t>
+      </w:r>
+      <w:r>
+        <w:rPr>
+          <w:u w:val="single"/>
+        </w:rPr>
+        <w:t>saveToSDDiastolicPress</w:t>
+      </w:r>
+      <w:r>
+        <w:rPr/>
+        <w:t>(diaPress : unsigned short)</w:t>
         <w:tab/>
         <w:t>: void</w:t>
       </w:r>
@@ -967,7 +1146,17 @@
       </w:pPr>
       <w:r>
         <w:rPr/>
-        <w:t>- saveToSDMAP(meanPress : unsigned short)</w:t>
+        <w:t xml:space="preserve">- </w:t>
+      </w:r>
+      <w:r>
+        <w:rPr>
+          <w:u w:val="single"/>
+        </w:rPr>
+        <w:t>saveToSDMAP</w:t>
+      </w:r>
+      <w:r>
+        <w:rPr/>
+        <w:t>(meanPress : unsigned short)</w:t>
         <w:tab/>
         <w:tab/>
         <w:t>: void</w:t>
@@ -1019,7 +1208,17 @@
       </w:pPr>
       <w:r>
         <w:rPr/>
-        <w:t>- readPressure(no</w:t>
+        <w:t xml:space="preserve">- </w:t>
+      </w:r>
+      <w:r>
+        <w:rPr>
+          <w:u w:val="single"/>
+        </w:rPr>
+        <w:t>readPressure</w:t>
+      </w:r>
+      <w:r>
+        <w:rPr/>
+        <w:t>(no</w:t>
       </w:r>
       <w:r>
         <w:rPr/>
@@ -1036,7 +1235,17 @@
       </w:pPr>
       <w:r>
         <w:rPr/>
-        <w:t>- readOscillation()</w:t>
+        <w:t xml:space="preserve">- </w:t>
+      </w:r>
+      <w:r>
+        <w:rPr>
+          <w:u w:val="single"/>
+        </w:rPr>
+        <w:t>readOscillation</w:t>
+      </w:r>
+      <w:r>
+        <w:rPr/>
+        <w:t>()</w:t>
         <w:tab/>
         <w:tab/>
         <w:tab/>

</xml_diff>